<commit_message>
modified git ignore and documentation
</commit_message>
<xml_diff>
--- a/Documentation.docx
+++ b/Documentation.docx
@@ -50,7 +50,7 @@
             <o:lock v:ext="edit" aspectratio="t"/>
           </v:shapetype>
           <v:shape id="_x0000_i1025" type="#_x0000_t75" style="width:467.25pt;height:283.5pt">
-            <v:imagedata r:id="rId7" o:title="Screen Shot 07-31-19 at 04.50 PM"/>
+            <v:imagedata r:id="rId7" o:title="Screen Shot 07-31-19 at 04"/>
           </v:shape>
         </w:pict>
       </w:r>
@@ -415,7 +415,7 @@
         </w:rPr>
         <w:pict>
           <v:shape id="_x0000_i1026" type="#_x0000_t75" style="width:297.75pt;height:99.75pt">
-            <v:imagedata r:id="rId11" o:title="Screen Shot 08-01-19 at 08.10 AM"/>
+            <v:imagedata r:id="rId11" o:title="Screen Shot 08-01-19 at 08"/>
           </v:shape>
         </w:pict>
       </w:r>
@@ -483,7 +483,7 @@
         </w:rPr>
         <w:pict>
           <v:shape id="_x0000_i1027" type="#_x0000_t75" style="width:466.5pt;height:101.25pt">
-            <v:imagedata r:id="rId13" o:title="Screen Shot 08-01-19 at 08.13 AM"/>
+            <v:imagedata r:id="rId13" o:title="Screen Shot 08-01-19 at 08"/>
           </v:shape>
         </w:pict>
       </w:r>
@@ -528,7 +528,7 @@
         </w:rPr>
         <w:pict>
           <v:shape id="_x0000_i1028" type="#_x0000_t75" style="width:368.25pt;height:58.5pt">
-            <v:imagedata r:id="rId14" o:title="Screen Shot 08-01-19 at 08.18 AM"/>
+            <v:imagedata r:id="rId14" o:title="Screen Shot 08-01-19 at 08"/>
           </v:shape>
         </w:pict>
       </w:r>
@@ -584,25 +584,7 @@
             <w:sz w:val="32"/>
             <w:szCs w:val="32"/>
           </w:rPr>
-          <w:t>https://gith</w:t>
-        </w:r>
-        <w:r>
-          <w:rPr>
-            <w:rStyle w:val="Hyperlink"/>
-            <w:b/>
-            <w:sz w:val="32"/>
-            <w:szCs w:val="32"/>
-          </w:rPr>
-          <w:t>u</w:t>
-        </w:r>
-        <w:r>
-          <w:rPr>
-            <w:rStyle w:val="Hyperlink"/>
-            <w:b/>
-            <w:sz w:val="32"/>
-            <w:szCs w:val="32"/>
-          </w:rPr>
-          <w:t>b.com/j-woodlee/ALCOASSR</w:t>
+          <w:t>https://github.com/j-woodlee/ALCOASSR</w:t>
         </w:r>
       </w:hyperlink>
     </w:p>
@@ -686,7 +668,31 @@
           <w:sz w:val="32"/>
           <w:szCs w:val="32"/>
         </w:rPr>
-        <w:t>Now all you have to do is run the following in PS: “node .\convertXLSMtoXLSX &lt;city&gt; &lt;year&gt; &lt;month&gt;</w:t>
+        <w:t xml:space="preserve">Now all you have to do is run the following in PS: </w:t>
+      </w:r>
+    </w:p>
+    <w:p>
+      <w:pPr>
+        <w:pStyle w:val="ListParagraph"/>
+        <w:numPr>
+          <w:ilvl w:val="1"/>
+          <w:numId w:val="1"/>
+        </w:numPr>
+        <w:rPr>
+          <w:b/>
+          <w:sz w:val="32"/>
+          <w:szCs w:val="32"/>
+        </w:rPr>
+      </w:pPr>
+      <w:bookmarkStart w:id="0" w:name="_GoBack"/>
+      <w:bookmarkEnd w:id="0"/>
+      <w:r>
+        <w:rPr>
+          <w:b/>
+          <w:sz w:val="32"/>
+          <w:szCs w:val="32"/>
+        </w:rPr>
+        <w:t>“node .\convertXLSMtoXLSX &lt;city&gt; &lt;year&gt; &lt;month&gt;</w:t>
       </w:r>
     </w:p>
     <w:p>
@@ -714,7 +720,7 @@
       <w:r>
         <w:pict>
           <v:shape id="_x0000_i1029" type="#_x0000_t75" style="width:467.25pt;height:41.25pt">
-            <v:imagedata r:id="rId16" o:title="Screen Shot 08-01-19 at 08.26 AM"/>
+            <v:imagedata r:id="rId16" o:title="Screen Shot 08-01-19 at 08"/>
           </v:shape>
         </w:pict>
       </w:r>
@@ -792,7 +798,7 @@
         </w:rPr>
         <w:pict>
           <v:shape id="_x0000_i1030" type="#_x0000_t75" style="width:468pt;height:63pt">
-            <v:imagedata r:id="rId17" o:title="Screen Shot 08-01-19 at 08.30 AM"/>
+            <v:imagedata r:id="rId17" o:title="Screen Shot 08-01-19 at 08"/>
           </v:shape>
         </w:pict>
       </w:r>
@@ -838,7 +844,15 @@
           <w:sz w:val="32"/>
           <w:szCs w:val="32"/>
         </w:rPr>
-        <w:t xml:space="preserve">This is because the workbook is not following the proper naming convention.  Make sure the name of the worksheet you want to read follows this format: </w:t>
+        <w:t xml:space="preserve">This is because the workbook’s main worksheet </w:t>
+      </w:r>
+      <w:r>
+        <w:rPr>
+          <w:b/>
+          <w:sz w:val="32"/>
+          <w:szCs w:val="32"/>
+        </w:rPr>
+        <w:t xml:space="preserve">is not following the proper naming convention.  Make sure the name of the worksheet you want to read follows this format: </w:t>
       </w:r>
     </w:p>
     <w:p>
@@ -860,7 +874,23 @@
           <w:sz w:val="32"/>
           <w:szCs w:val="32"/>
         </w:rPr>
-        <w:t xml:space="preserve">Example:“2018-12 HAY Issued” </w:t>
+        <w:t>Example:</w:t>
+      </w:r>
+      <w:r>
+        <w:rPr>
+          <w:b/>
+          <w:sz w:val="32"/>
+          <w:szCs w:val="32"/>
+        </w:rPr>
+        <w:t xml:space="preserve"> </w:t>
+      </w:r>
+      <w:r>
+        <w:rPr>
+          <w:b/>
+          <w:sz w:val="32"/>
+          <w:szCs w:val="32"/>
+        </w:rPr>
+        <w:t xml:space="preserve">“2018-12 HAY Issued” </w:t>
       </w:r>
       <w:r>
         <w:rPr>
@@ -870,8 +900,6 @@
         </w:rPr>
         <w:t>Where HAY is the first three letters of the city capitalized, Hayward = HAY, Livermore = LIV, San Leandro = SAN, Berkeley = BER, etc.</w:t>
       </w:r>
-      <w:bookmarkStart w:id="0" w:name="_GoBack"/>
-      <w:bookmarkEnd w:id="0"/>
     </w:p>
     <w:p>
       <w:pPr>

</xml_diff>

<commit_message>
changed the name to DEBE
</commit_message>
<xml_diff>
--- a/Documentation.docx
+++ b/Documentation.docx
@@ -690,7 +690,31 @@
           <w:sz w:val="32"/>
           <w:szCs w:val="32"/>
         </w:rPr>
-        <w:t>“node .\convertXLSMtoXLSX &lt;city&gt; &lt;year&gt; &lt;month&gt;</w:t>
+        <w:t>“node .\</w:t>
+      </w:r>
+      <w:r>
+        <w:rPr>
+          <w:b/>
+          <w:sz w:val="32"/>
+          <w:szCs w:val="32"/>
+        </w:rPr>
+        <w:t>DEBE.js</w:t>
+      </w:r>
+      <w:r>
+        <w:rPr>
+          <w:b/>
+          <w:sz w:val="32"/>
+          <w:szCs w:val="32"/>
+        </w:rPr>
+        <w:t xml:space="preserve"> &lt;city&gt; &lt;year&gt; &lt;month&gt;</w:t>
+      </w:r>
+      <w:r>
+        <w:rPr>
+          <w:b/>
+          <w:sz w:val="32"/>
+          <w:szCs w:val="32"/>
+        </w:rPr>
+        <w:t>”</w:t>
       </w:r>
     </w:p>
     <w:p>
@@ -717,8 +741,8 @@
       </w:r>
       <w:r>
         <w:pict>
-          <v:shape id="_x0000_i1029" type="#_x0000_t75" style="width:467.25pt;height:41.25pt">
-            <v:imagedata r:id="rId16" o:title="Screen Shot 08-01-19 at 08"/>
+          <v:shape id="_x0000_i1029" type="#_x0000_t75" style="width:467.25pt;height:48.75pt">
+            <v:imagedata r:id="rId16" o:title="Screen Shot 08-01-19 at 03.42 PM"/>
           </v:shape>
         </w:pict>
       </w:r>
@@ -789,16 +813,60 @@
         <w:t>“Cannot read property eachRow of undefined”</w:t>
       </w:r>
       <w:r>
-        <w:rPr>
-          <w:b/>
-          <w:sz w:val="32"/>
-          <w:szCs w:val="32"/>
-        </w:rPr>
-        <w:pict>
-          <v:shape id="_x0000_i1030" type="#_x0000_t75" style="width:468pt;height:63pt">
-            <v:imagedata r:id="rId17" o:title="Screen Shot 08-01-19 at 08"/>
-          </v:shape>
-        </w:pict>
+        <w:t xml:space="preserve"> </w:t>
+      </w:r>
+      <w:r>
+        <w:rPr>
+          <w:noProof/>
+        </w:rPr>
+        <w:drawing>
+          <wp:inline distT="0" distB="0" distL="0" distR="0">
+            <wp:extent cx="5934075" cy="1114425"/>
+            <wp:effectExtent l="0" t="0" r="9525" b="9525"/>
+            <wp:docPr id="4" name="Picture 4" descr="C:\Users\jakewood\AppData\Local\Microsoft\Windows\INetCache\Content.Word\Screen Shot 08-01-19 at 03.41 PM.PNG"/>
+            <wp:cNvGraphicFramePr>
+              <a:graphicFrameLocks xmlns:a="http://schemas.openxmlformats.org/drawingml/2006/main" noChangeAspect="1"/>
+            </wp:cNvGraphicFramePr>
+            <a:graphic xmlns:a="http://schemas.openxmlformats.org/drawingml/2006/main">
+              <a:graphicData uri="http://schemas.openxmlformats.org/drawingml/2006/picture">
+                <pic:pic xmlns:pic="http://schemas.openxmlformats.org/drawingml/2006/picture">
+                  <pic:nvPicPr>
+                    <pic:cNvPr id="0" name="Picture 21" descr="C:\Users\jakewood\AppData\Local\Microsoft\Windows\INetCache\Content.Word\Screen Shot 08-01-19 at 03.41 PM.PNG"/>
+                    <pic:cNvPicPr>
+                      <a:picLocks noChangeAspect="1" noChangeArrowheads="1"/>
+                    </pic:cNvPicPr>
+                  </pic:nvPicPr>
+                  <pic:blipFill>
+                    <a:blip r:embed="rId17">
+                      <a:extLst>
+                        <a:ext uri="{28A0092B-C50C-407E-A947-70E740481C1C}">
+                          <a14:useLocalDpi xmlns:a14="http://schemas.microsoft.com/office/drawing/2010/main" val="0"/>
+                        </a:ext>
+                      </a:extLst>
+                    </a:blip>
+                    <a:srcRect/>
+                    <a:stretch>
+                      <a:fillRect/>
+                    </a:stretch>
+                  </pic:blipFill>
+                  <pic:spPr bwMode="auto">
+                    <a:xfrm>
+                      <a:off x="0" y="0"/>
+                      <a:ext cx="5934075" cy="1114425"/>
+                    </a:xfrm>
+                    <a:prstGeom prst="rect">
+                      <a:avLst/>
+                    </a:prstGeom>
+                    <a:noFill/>
+                    <a:ln>
+                      <a:noFill/>
+                    </a:ln>
+                  </pic:spPr>
+                </pic:pic>
+              </a:graphicData>
+            </a:graphic>
+          </wp:inline>
+        </w:drawing>
       </w:r>
     </w:p>
     <w:p>
@@ -868,8 +936,6 @@
         </w:rPr>
         <w:t xml:space="preserve"> likely</w:t>
       </w:r>
-      <w:bookmarkStart w:id="0" w:name="_GoBack"/>
-      <w:bookmarkEnd w:id="0"/>
       <w:r>
         <w:rPr>
           <w:b/>
@@ -952,7 +1018,25 @@
           <w:sz w:val="32"/>
           <w:szCs w:val="32"/>
         </w:rPr>
-        <w:t>Make sure the city substring, the year, and the month are all correct.</w:t>
+        <w:t>Make sure the</w:t>
+      </w:r>
+      <w:r>
+        <w:rPr>
+          <w:b/>
+          <w:sz w:val="32"/>
+          <w:szCs w:val="32"/>
+        </w:rPr>
+        <w:t xml:space="preserve"> 3 letter</w:t>
+      </w:r>
+      <w:bookmarkStart w:id="0" w:name="_GoBack"/>
+      <w:bookmarkEnd w:id="0"/>
+      <w:r>
+        <w:rPr>
+          <w:b/>
+          <w:sz w:val="32"/>
+          <w:szCs w:val="32"/>
+        </w:rPr>
+        <w:t xml:space="preserve"> city substring, the year, and the month are all correct.</w:t>
       </w:r>
     </w:p>
     <w:p>

</xml_diff>